<commit_message>
remove args from User ctor
</commit_message>
<xml_diff>
--- a/mmn11/question1/תשובה.docx
+++ b/mmn11/question1/תשובה.docx
@@ -68,10 +68,9 @@
           <w:rFonts w:ascii="Consolas" w:hAnsi="Consolas" w:cs="Consolas"/>
           <w:color w:val="A41515"/>
           <w:kern w:val="0"/>
-          <w:sz w:val="19"/>
-          <w:szCs w:val="19"/>
-          <w:rtl/>
-          <w:lang w:val="en-IL"/>
+          <w:sz w:val="28"/>
+          <w:szCs w:val="28"/>
+          <w:rtl/>
         </w:rPr>
       </w:pPr>
       <w:r>
@@ -82,27 +81,27 @@
           <w:rtl/>
           <w:lang w:val="en-US"/>
         </w:rPr>
-        <w:t xml:space="preserve">הקוד הבא ידפיס </w:t>
-      </w:r>
-      <w:r>
-        <w:rPr>
-          <w:rFonts w:ascii="Consolas" w:hAnsi="Consolas" w:cs="Consolas"/>
-          <w:color w:val="A41515"/>
-          <w:kern w:val="0"/>
-          <w:sz w:val="19"/>
-          <w:szCs w:val="19"/>
-          <w:lang w:val="en-IL"/>
-        </w:rPr>
-        <w:t>"Bar::</w:t>
+        <w:t xml:space="preserve">הקוד ידפיס </w:t>
+      </w:r>
+      <w:r>
+        <w:rPr>
+          <w:rFonts w:ascii="Cascadia Mono" w:hAnsi="Cascadia Mono" w:cs="Cascadia Mono"/>
+          <w:color w:val="A31515"/>
+          <w:kern w:val="0"/>
+          <w:sz w:val="28"/>
+          <w:szCs w:val="28"/>
+          <w:lang w:val="en-IL"/>
+        </w:rPr>
+        <w:t>"Foo::</w:t>
       </w:r>
       <w:proofErr w:type="spellStart"/>
       <w:r>
         <w:rPr>
-          <w:rFonts w:ascii="Consolas" w:hAnsi="Consolas" w:cs="Consolas"/>
-          <w:color w:val="A41515"/>
-          <w:kern w:val="0"/>
-          <w:sz w:val="19"/>
-          <w:szCs w:val="19"/>
+          <w:rFonts w:ascii="Cascadia Mono" w:hAnsi="Cascadia Mono" w:cs="Cascadia Mono"/>
+          <w:color w:val="A31515"/>
+          <w:kern w:val="0"/>
+          <w:sz w:val="28"/>
+          <w:szCs w:val="28"/>
           <w:lang w:val="en-IL"/>
         </w:rPr>
         <w:t>baz</w:t>
@@ -110,26 +109,14 @@
       <w:proofErr w:type="spellEnd"/>
       <w:r>
         <w:rPr>
-          <w:rFonts w:ascii="Consolas" w:hAnsi="Consolas" w:cs="Consolas"/>
-          <w:color w:val="A41515"/>
-          <w:kern w:val="0"/>
-          <w:sz w:val="19"/>
-          <w:szCs w:val="19"/>
+          <w:rFonts w:ascii="Cascadia Mono" w:hAnsi="Cascadia Mono" w:cs="Cascadia Mono"/>
+          <w:color w:val="A31515"/>
+          <w:kern w:val="0"/>
+          <w:sz w:val="28"/>
+          <w:szCs w:val="28"/>
           <w:lang w:val="en-IL"/>
         </w:rPr>
         <w:t>()"</w:t>
-      </w:r>
-      <w:r>
-        <w:rPr>
-          <w:rFonts w:ascii="Consolas" w:hAnsi="Consolas" w:cs="Consolas" w:hint="cs"/>
-          <w:color w:val="000000" w:themeColor="text1"/>
-          <w:kern w:val="0"/>
-          <w:sz w:val="19"/>
-          <w:szCs w:val="19"/>
-          <w:rtl/>
-          <w:lang w:val="en-IL"/>
-        </w:rPr>
-        <w:t>.</w:t>
       </w:r>
     </w:p>
     <w:p>
@@ -161,12 +148,15 @@
     </w:p>
     <w:p>
       <w:pPr>
+        <w:pStyle w:val="ListParagraph"/>
+        <w:numPr>
+          <w:ilvl w:val="0"/>
+          <w:numId w:val="1"/>
+        </w:numPr>
         <w:bidi/>
         <w:rPr>
-          <w:rFonts w:ascii="Consolas" w:hAnsi="Consolas"/>
-          <w:kern w:val="0"/>
-          <w:sz w:val="19"/>
-          <w:szCs w:val="19"/>
+          <w:sz w:val="28"/>
+          <w:szCs w:val="28"/>
           <w:lang w:val="en-US"/>
         </w:rPr>
       </w:pPr>
@@ -182,44 +172,161 @@
       </w:r>
       <w:r>
         <w:rPr>
-          <w:rFonts w:ascii="Consolas" w:hAnsi="Consolas" w:cs="Consolas"/>
-          <w:color w:val="2B92B0"/>
-          <w:kern w:val="0"/>
-          <w:sz w:val="19"/>
-          <w:szCs w:val="19"/>
+          <w:sz w:val="28"/>
+          <w:szCs w:val="28"/>
+          <w:lang w:val="en-US"/>
+        </w:rPr>
+        <w:t xml:space="preserve"> </w:t>
+      </w:r>
+      <w:r>
+        <w:rPr>
+          <w:rFonts w:ascii="Cascadia Mono" w:hAnsi="Cascadia Mono" w:cs="Cascadia Mono"/>
+          <w:color w:val="2B91AF"/>
+          <w:kern w:val="0"/>
+          <w:sz w:val="28"/>
+          <w:szCs w:val="28"/>
           <w:lang w:val="en-IL"/>
         </w:rPr>
         <w:t>Bar</w:t>
       </w:r>
       <w:r>
         <w:rPr>
-          <w:rFonts w:ascii="Consolas" w:hAnsi="Consolas" w:cs="Consolas" w:hint="cs"/>
-          <w:color w:val="2B92B0"/>
-          <w:kern w:val="0"/>
-          <w:sz w:val="19"/>
-          <w:szCs w:val="19"/>
-          <w:rtl/>
+          <w:rFonts w:hint="cs"/>
+          <w:sz w:val="28"/>
+          <w:szCs w:val="28"/>
+          <w:rtl/>
+          <w:lang w:val="en-US"/>
+        </w:rPr>
+        <w:t xml:space="preserve">יורשת מהמחלקה </w:t>
+      </w:r>
+      <w:r>
+        <w:rPr>
+          <w:rFonts w:ascii="Cascadia Mono" w:hAnsi="Cascadia Mono" w:cs="Cascadia Mono"/>
+          <w:color w:val="2B91AF"/>
+          <w:kern w:val="0"/>
+          <w:sz w:val="28"/>
+          <w:szCs w:val="28"/>
+          <w:lang w:val="en-IL"/>
+        </w:rPr>
+        <w:t>Foo</w:t>
+      </w:r>
+      <w:r>
+        <w:rPr>
+          <w:rFonts w:hint="cs"/>
+          <w:sz w:val="28"/>
+          <w:szCs w:val="28"/>
+          <w:rtl/>
+          <w:lang w:val="en-US"/>
+        </w:rPr>
+        <w:t xml:space="preserve">. </w:t>
+      </w:r>
+      <w:r>
+        <w:rPr>
+          <w:rFonts w:hint="cs"/>
+          <w:sz w:val="28"/>
+          <w:szCs w:val="28"/>
+          <w:rtl/>
+          <w:lang w:val="en-US"/>
+        </w:rPr>
+        <w:t xml:space="preserve">השורה </w:t>
+      </w:r>
+      <w:r>
+        <w:rPr>
+          <w:rFonts w:ascii="Cascadia Mono" w:hAnsi="Cascadia Mono" w:cs="Cascadia Mono"/>
+          <w:color w:val="2B91AF"/>
+          <w:kern w:val="0"/>
+          <w:sz w:val="28"/>
+          <w:szCs w:val="28"/>
+          <w:lang w:val="en-IL"/>
+        </w:rPr>
+        <w:t>Bar</w:t>
+      </w:r>
+      <w:r>
+        <w:rPr>
+          <w:rFonts w:ascii="Cascadia Mono" w:hAnsi="Cascadia Mono" w:cs="Cascadia Mono"/>
+          <w:color w:val="000000"/>
+          <w:kern w:val="0"/>
+          <w:sz w:val="28"/>
+          <w:szCs w:val="28"/>
+          <w:lang w:val="en-IL"/>
+        </w:rPr>
+        <w:t xml:space="preserve">* </w:t>
+      </w:r>
+      <w:proofErr w:type="spellStart"/>
+      <w:r>
+        <w:rPr>
+          <w:rFonts w:ascii="Cascadia Mono" w:hAnsi="Cascadia Mono" w:cs="Cascadia Mono"/>
+          <w:color w:val="000000"/>
+          <w:kern w:val="0"/>
+          <w:sz w:val="28"/>
+          <w:szCs w:val="28"/>
+          <w:lang w:val="en-IL"/>
+        </w:rPr>
+        <w:t>pFoo</w:t>
+      </w:r>
+      <w:proofErr w:type="spellEnd"/>
+      <w:r>
+        <w:rPr>
+          <w:rFonts w:ascii="Cascadia Mono" w:hAnsi="Cascadia Mono" w:cs="Cascadia Mono"/>
+          <w:color w:val="000000"/>
+          <w:kern w:val="0"/>
+          <w:sz w:val="28"/>
+          <w:szCs w:val="28"/>
+          <w:lang w:val="en-IL"/>
+        </w:rPr>
+        <w:t xml:space="preserve"> = </w:t>
+      </w:r>
+      <w:r>
+        <w:rPr>
+          <w:rFonts w:ascii="Cascadia Mono" w:hAnsi="Cascadia Mono" w:cs="Cascadia Mono"/>
+          <w:color w:val="0000FF"/>
+          <w:kern w:val="0"/>
+          <w:sz w:val="28"/>
+          <w:szCs w:val="28"/>
+          <w:lang w:val="en-IL"/>
+        </w:rPr>
+        <w:t>new</w:t>
+      </w:r>
+      <w:r>
+        <w:rPr>
+          <w:rFonts w:ascii="Cascadia Mono" w:hAnsi="Cascadia Mono" w:cs="Cascadia Mono"/>
+          <w:color w:val="000000"/>
+          <w:kern w:val="0"/>
+          <w:sz w:val="28"/>
+          <w:szCs w:val="28"/>
           <w:lang w:val="en-IL"/>
         </w:rPr>
         <w:t xml:space="preserve"> </w:t>
       </w:r>
       <w:r>
         <w:rPr>
-          <w:rFonts w:hint="cs"/>
-          <w:sz w:val="28"/>
-          <w:szCs w:val="28"/>
-          <w:rtl/>
-          <w:lang w:val="en-US"/>
-        </w:rPr>
-        <w:t>יורשת מהמחלקה</w:t>
-      </w:r>
-      <w:r>
-        <w:rPr>
-          <w:rFonts w:ascii="Consolas" w:hAnsi="Consolas" w:cs="Courier New" w:hint="cs"/>
-          <w:color w:val="2B92B0"/>
-          <w:kern w:val="0"/>
-          <w:sz w:val="19"/>
-          <w:szCs w:val="19"/>
+          <w:rFonts w:ascii="Cascadia Mono" w:hAnsi="Cascadia Mono" w:cs="Cascadia Mono"/>
+          <w:color w:val="2B91AF"/>
+          <w:kern w:val="0"/>
+          <w:sz w:val="28"/>
+          <w:szCs w:val="28"/>
+          <w:lang w:val="en-IL"/>
+        </w:rPr>
+        <w:t>Bar</w:t>
+      </w:r>
+      <w:r>
+        <w:rPr>
+          <w:rFonts w:ascii="Cascadia Mono" w:hAnsi="Cascadia Mono" w:cs="Cascadia Mono"/>
+          <w:color w:val="000000"/>
+          <w:kern w:val="0"/>
+          <w:sz w:val="28"/>
+          <w:szCs w:val="28"/>
+          <w:lang w:val="en-IL"/>
+        </w:rPr>
+        <w:t>();</w:t>
+      </w:r>
+      <w:r>
+        <w:rPr>
+          <w:rFonts w:ascii="Cascadia Mono" w:hAnsi="Cascadia Mono" w:cs="Cascadia Mono" w:hint="cs"/>
+          <w:color w:val="000000"/>
+          <w:kern w:val="0"/>
+          <w:sz w:val="28"/>
+          <w:szCs w:val="28"/>
           <w:rtl/>
           <w:lang w:val="en-IL"/>
         </w:rPr>
@@ -227,151 +334,639 @@
       </w:r>
       <w:r>
         <w:rPr>
-          <w:rFonts w:ascii="Consolas" w:hAnsi="Consolas" w:cs="Courier New" w:hint="cs"/>
-          <w:color w:val="2B92B0"/>
-          <w:kern w:val="0"/>
-          <w:sz w:val="19"/>
-          <w:szCs w:val="19"/>
-          <w:lang w:val="en-IL"/>
-        </w:rPr>
-        <w:t>F</w:t>
+          <w:rFonts w:hint="cs"/>
+          <w:sz w:val="28"/>
+          <w:szCs w:val="28"/>
+          <w:rtl/>
+          <w:lang w:val="en-US"/>
+        </w:rPr>
+        <w:t>יוצרת מחלקה מסוג</w:t>
+      </w:r>
+      <w:r>
+        <w:rPr>
+          <w:rFonts w:ascii="Cascadia Mono" w:hAnsi="Cascadia Mono" w:cs="Courier New" w:hint="cs"/>
+          <w:color w:val="000000"/>
+          <w:kern w:val="0"/>
+          <w:sz w:val="28"/>
+          <w:szCs w:val="28"/>
+          <w:rtl/>
+          <w:lang w:val="en-IL"/>
+        </w:rPr>
+        <w:t xml:space="preserve"> </w:t>
+      </w:r>
+      <w:r>
+        <w:rPr>
+          <w:rFonts w:ascii="Cascadia Mono" w:hAnsi="Cascadia Mono" w:cs="Cascadia Mono"/>
+          <w:color w:val="2B91AF"/>
+          <w:kern w:val="0"/>
+          <w:sz w:val="28"/>
+          <w:szCs w:val="28"/>
+          <w:lang w:val="en-IL"/>
+        </w:rPr>
+        <w:t>Bar</w:t>
+      </w:r>
+      <w:r>
+        <w:rPr>
+          <w:rFonts w:hint="cs"/>
+          <w:sz w:val="28"/>
+          <w:szCs w:val="28"/>
+          <w:rtl/>
+          <w:lang w:val="en-US"/>
+        </w:rPr>
+        <w:t xml:space="preserve">. </w:t>
+      </w:r>
+      <w:r>
+        <w:rPr>
+          <w:rFonts w:hint="cs"/>
+          <w:sz w:val="28"/>
+          <w:szCs w:val="28"/>
+          <w:rtl/>
+          <w:lang w:val="en-US"/>
+        </w:rPr>
+        <w:t xml:space="preserve">בכל יצירה של מחלקה מסוג </w:t>
+      </w:r>
+      <w:r>
+        <w:rPr>
+          <w:rFonts w:ascii="Cascadia Mono" w:hAnsi="Cascadia Mono" w:cs="Cascadia Mono"/>
+          <w:color w:val="2B91AF"/>
+          <w:kern w:val="0"/>
+          <w:sz w:val="28"/>
+          <w:szCs w:val="28"/>
+          <w:lang w:val="en-IL"/>
+        </w:rPr>
+        <w:t>Bar</w:t>
+      </w:r>
+      <w:r>
+        <w:rPr>
+          <w:rFonts w:hint="cs"/>
+          <w:sz w:val="28"/>
+          <w:szCs w:val="28"/>
+          <w:rtl/>
+          <w:lang w:val="en-US"/>
+        </w:rPr>
+        <w:t>,</w:t>
+      </w:r>
+      <w:r>
+        <w:rPr>
+          <w:rFonts w:hint="cs"/>
+          <w:sz w:val="28"/>
+          <w:szCs w:val="28"/>
+          <w:lang w:val="en-US"/>
+        </w:rPr>
+        <w:t xml:space="preserve"> </w:t>
+      </w:r>
+      <w:r>
+        <w:rPr>
+          <w:rFonts w:hint="cs"/>
+          <w:sz w:val="28"/>
+          <w:szCs w:val="28"/>
+          <w:rtl/>
+          <w:lang w:val="en-US"/>
+        </w:rPr>
+        <w:t xml:space="preserve">אם לא מצויין באופן מפורש </w:t>
+      </w:r>
+      <w:r>
+        <w:rPr>
+          <w:rFonts w:hint="cs"/>
+          <w:sz w:val="28"/>
+          <w:szCs w:val="28"/>
+          <w:rtl/>
+          <w:lang w:val="en-US"/>
+        </w:rPr>
+        <w:t>ב</w:t>
+      </w:r>
+      <w:r>
+        <w:rPr>
+          <w:sz w:val="28"/>
+          <w:szCs w:val="28"/>
+          <w:lang w:val="en-US"/>
+        </w:rPr>
+        <w:t>constructor</w:t>
+      </w:r>
+      <w:r>
+        <w:rPr>
+          <w:rFonts w:hint="cs"/>
+          <w:sz w:val="28"/>
+          <w:szCs w:val="28"/>
+          <w:rtl/>
+          <w:lang w:val="en-US"/>
+        </w:rPr>
+        <w:t xml:space="preserve"> של </w:t>
+      </w:r>
+      <w:r>
+        <w:rPr>
+          <w:sz w:val="28"/>
+          <w:szCs w:val="28"/>
+          <w:lang w:val="en-US"/>
+        </w:rPr>
+        <w:t xml:space="preserve"> </w:t>
+      </w:r>
+      <w:r>
+        <w:rPr>
+          <w:rFonts w:ascii="Cascadia Mono" w:hAnsi="Cascadia Mono" w:cs="Cascadia Mono"/>
+          <w:color w:val="2B91AF"/>
+          <w:kern w:val="0"/>
+          <w:sz w:val="28"/>
+          <w:szCs w:val="28"/>
+          <w:lang w:val="en-IL"/>
+        </w:rPr>
+        <w:t>Bar</w:t>
+      </w:r>
+      <w:r>
+        <w:rPr>
+          <w:rFonts w:hint="cs"/>
+          <w:sz w:val="28"/>
+          <w:szCs w:val="28"/>
+          <w:rtl/>
+          <w:lang w:val="en-US"/>
+        </w:rPr>
+        <w:t>קריאה ל</w:t>
+      </w:r>
+      <w:r>
+        <w:rPr>
+          <w:sz w:val="28"/>
+          <w:szCs w:val="28"/>
+          <w:lang w:val="en-US"/>
+        </w:rPr>
+        <w:t>constructor</w:t>
+      </w:r>
+      <w:r>
+        <w:rPr>
+          <w:rFonts w:hint="cs"/>
+          <w:sz w:val="28"/>
+          <w:szCs w:val="28"/>
+          <w:rtl/>
+          <w:lang w:val="en-US"/>
+        </w:rPr>
+        <w:t xml:space="preserve"> אחר של </w:t>
+      </w:r>
+      <w:r>
+        <w:rPr>
+          <w:rFonts w:ascii="Cascadia Mono" w:hAnsi="Cascadia Mono" w:cs="Cascadia Mono"/>
+          <w:color w:val="2B91AF"/>
+          <w:kern w:val="0"/>
+          <w:sz w:val="28"/>
+          <w:szCs w:val="28"/>
+          <w:lang w:val="en-IL"/>
+        </w:rPr>
+        <w:t>Foo</w:t>
+      </w:r>
+      <w:r>
+        <w:rPr>
+          <w:rFonts w:hint="cs"/>
+          <w:sz w:val="28"/>
+          <w:szCs w:val="28"/>
+          <w:rtl/>
+          <w:lang w:val="en-US"/>
+        </w:rPr>
+        <w:t xml:space="preserve">, </w:t>
+      </w:r>
+      <w:r>
+        <w:rPr>
+          <w:rFonts w:hint="cs"/>
+          <w:sz w:val="28"/>
+          <w:szCs w:val="28"/>
+          <w:rtl/>
+          <w:lang w:val="en-US"/>
+        </w:rPr>
+        <w:t>ה</w:t>
+      </w:r>
+      <w:r>
+        <w:rPr>
+          <w:sz w:val="28"/>
+          <w:szCs w:val="28"/>
+          <w:lang w:val="en-US"/>
+        </w:rPr>
+        <w:t>constructor</w:t>
+      </w:r>
+      <w:r>
+        <w:rPr>
+          <w:rFonts w:hint="cs"/>
+          <w:sz w:val="28"/>
+          <w:szCs w:val="28"/>
+          <w:rtl/>
+          <w:lang w:val="en-US"/>
+        </w:rPr>
+        <w:t xml:space="preserve"> הדיפולטי של </w:t>
+      </w:r>
+      <w:r>
+        <w:rPr>
+          <w:sz w:val="28"/>
+          <w:szCs w:val="28"/>
+          <w:lang w:val="en-US"/>
+        </w:rPr>
+        <w:t xml:space="preserve"> </w:t>
+      </w:r>
+      <w:r>
+        <w:rPr>
+          <w:rFonts w:ascii="Cascadia Mono" w:hAnsi="Cascadia Mono" w:cs="Cascadia Mono"/>
+          <w:color w:val="2B91AF"/>
+          <w:kern w:val="0"/>
+          <w:sz w:val="28"/>
+          <w:szCs w:val="28"/>
+          <w:lang w:val="en-IL"/>
+        </w:rPr>
+        <w:t>Foo</w:t>
+      </w:r>
+      <w:r>
+        <w:rPr>
+          <w:rFonts w:hint="cs"/>
+          <w:sz w:val="28"/>
+          <w:szCs w:val="28"/>
+          <w:rtl/>
+          <w:lang w:val="en-US"/>
+        </w:rPr>
+        <w:t>(ה</w:t>
+      </w:r>
+      <w:r>
+        <w:rPr>
+          <w:sz w:val="28"/>
+          <w:szCs w:val="28"/>
+          <w:lang w:val="en-US"/>
+        </w:rPr>
+        <w:t>constructor</w:t>
+      </w:r>
+      <w:r>
+        <w:rPr>
+          <w:rFonts w:hint="cs"/>
+          <w:sz w:val="28"/>
+          <w:szCs w:val="28"/>
+          <w:rtl/>
+          <w:lang w:val="en-US"/>
+        </w:rPr>
+        <w:t xml:space="preserve"> ללא </w:t>
+      </w:r>
+      <w:r>
+        <w:rPr>
+          <w:rFonts w:hint="cs"/>
+          <w:sz w:val="28"/>
+          <w:szCs w:val="28"/>
+          <w:rtl/>
+          <w:lang w:val="en-US"/>
+        </w:rPr>
+        <w:t>הארגיומנטים</w:t>
+      </w:r>
+      <w:r>
+        <w:rPr>
+          <w:rFonts w:hint="cs"/>
+          <w:sz w:val="28"/>
+          <w:szCs w:val="28"/>
+          <w:rtl/>
+          <w:lang w:val="en-US"/>
+        </w:rPr>
+        <w:t>)</w:t>
+      </w:r>
+      <w:r>
+        <w:rPr>
+          <w:sz w:val="28"/>
+          <w:szCs w:val="28"/>
+          <w:lang w:val="en-US"/>
+        </w:rPr>
+        <w:t xml:space="preserve"> </w:t>
+      </w:r>
+      <w:r>
+        <w:rPr>
+          <w:rFonts w:hint="cs"/>
+          <w:sz w:val="28"/>
+          <w:szCs w:val="28"/>
+          <w:rtl/>
+          <w:lang w:val="en-US"/>
+        </w:rPr>
+        <w:t>ירוץ קודם ולאחר מכן ירוץ ה</w:t>
+      </w:r>
+      <w:r>
+        <w:rPr>
+          <w:sz w:val="28"/>
+          <w:szCs w:val="28"/>
+          <w:lang w:val="en-US"/>
+        </w:rPr>
+        <w:t>constructor</w:t>
+      </w:r>
+      <w:r>
+        <w:rPr>
+          <w:rFonts w:hint="cs"/>
+          <w:sz w:val="28"/>
+          <w:szCs w:val="28"/>
+          <w:rtl/>
+          <w:lang w:val="en-US"/>
+        </w:rPr>
+        <w:t xml:space="preserve"> של המחלקה עצמה </w:t>
+      </w:r>
+      <w:r>
+        <w:rPr>
+          <w:rFonts w:ascii="Cascadia Mono" w:hAnsi="Cascadia Mono" w:cs="Cascadia Mono"/>
+          <w:color w:val="2B91AF"/>
+          <w:kern w:val="0"/>
+          <w:sz w:val="28"/>
+          <w:szCs w:val="28"/>
+          <w:lang w:val="en-IL"/>
+        </w:rPr>
+        <w:t>Bar</w:t>
+      </w:r>
+      <w:r>
+        <w:rPr>
+          <w:rFonts w:hint="cs"/>
+          <w:sz w:val="28"/>
+          <w:szCs w:val="28"/>
+          <w:rtl/>
+          <w:lang w:val="en-US"/>
+        </w:rPr>
+        <w:t>.</w:t>
+      </w:r>
+    </w:p>
+    <w:p>
+      <w:pPr>
+        <w:pStyle w:val="ListParagraph"/>
+        <w:numPr>
+          <w:ilvl w:val="0"/>
+          <w:numId w:val="1"/>
+        </w:numPr>
+        <w:bidi/>
+        <w:rPr>
+          <w:sz w:val="28"/>
+          <w:szCs w:val="28"/>
+          <w:lang w:val="en-US"/>
+        </w:rPr>
+      </w:pPr>
+      <w:r>
+        <w:rPr>
+          <w:rFonts w:hint="cs"/>
+          <w:sz w:val="28"/>
+          <w:szCs w:val="28"/>
+          <w:rtl/>
+          <w:lang w:val="en-US"/>
+        </w:rPr>
+        <w:t>ה</w:t>
+      </w:r>
+      <w:r>
+        <w:rPr>
+          <w:sz w:val="28"/>
+          <w:szCs w:val="28"/>
+          <w:lang w:val="en-US"/>
+        </w:rPr>
+        <w:t>constructor</w:t>
+      </w:r>
+      <w:r>
+        <w:rPr>
+          <w:rFonts w:hint="cs"/>
+          <w:sz w:val="28"/>
+          <w:szCs w:val="28"/>
+          <w:rtl/>
+          <w:lang w:val="en-US"/>
+        </w:rPr>
+        <w:t xml:space="preserve"> של </w:t>
+      </w:r>
+      <w:r>
+        <w:rPr>
+          <w:rFonts w:ascii="Cascadia Mono" w:hAnsi="Cascadia Mono" w:cs="Cascadia Mono"/>
+          <w:color w:val="2B91AF"/>
+          <w:kern w:val="0"/>
+          <w:sz w:val="28"/>
+          <w:szCs w:val="28"/>
+          <w:lang w:val="en-IL"/>
+        </w:rPr>
+        <w:t>Foo</w:t>
+      </w:r>
+      <w:r>
+        <w:rPr>
+          <w:rFonts w:hint="cs"/>
+          <w:sz w:val="28"/>
+          <w:szCs w:val="28"/>
+          <w:rtl/>
+          <w:lang w:val="en-US"/>
+        </w:rPr>
+        <w:t xml:space="preserve"> </w:t>
+      </w:r>
+      <w:r>
+        <w:rPr>
+          <w:rFonts w:hint="cs"/>
+          <w:sz w:val="28"/>
+          <w:szCs w:val="28"/>
+          <w:rtl/>
+          <w:lang w:val="en-US"/>
+        </w:rPr>
+        <w:t>מ</w:t>
+      </w:r>
+      <w:r>
+        <w:rPr>
+          <w:rFonts w:hint="cs"/>
+          <w:sz w:val="28"/>
+          <w:szCs w:val="28"/>
+          <w:rtl/>
+          <w:lang w:val="en-US"/>
+        </w:rPr>
+        <w:t>מומש כך שה</w:t>
+      </w:r>
+      <w:r>
+        <w:rPr>
+          <w:sz w:val="28"/>
+          <w:szCs w:val="28"/>
+          <w:lang w:val="en-US"/>
+        </w:rPr>
+        <w:t>body</w:t>
+      </w:r>
+      <w:r>
+        <w:rPr>
+          <w:rFonts w:hint="cs"/>
+          <w:sz w:val="28"/>
+          <w:szCs w:val="28"/>
+          <w:rtl/>
+          <w:lang w:val="en-US"/>
+        </w:rPr>
+        <w:t xml:space="preserve"> שלו מכיל קריאה ל</w:t>
+      </w:r>
+      <w:r>
+        <w:rPr>
+          <w:rFonts w:ascii="Cascadia Mono" w:hAnsi="Cascadia Mono" w:cs="Cascadia Mono"/>
+          <w:color w:val="000000"/>
+          <w:kern w:val="0"/>
+          <w:sz w:val="28"/>
+          <w:szCs w:val="28"/>
+          <w:lang w:val="en-IL"/>
+        </w:rPr>
+        <w:t xml:space="preserve"> </w:t>
       </w:r>
       <w:proofErr w:type="spellStart"/>
       <w:r>
         <w:rPr>
-          <w:rFonts w:ascii="Consolas" w:hAnsi="Consolas" w:cs="Courier New"/>
-          <w:color w:val="2B92B0"/>
-          <w:kern w:val="0"/>
-          <w:sz w:val="19"/>
-          <w:szCs w:val="19"/>
-          <w:lang w:val="en-US"/>
-        </w:rPr>
-        <w:t>oo</w:t>
+          <w:rFonts w:ascii="Cascadia Mono" w:hAnsi="Cascadia Mono" w:cs="Cascadia Mono"/>
+          <w:color w:val="000000"/>
+          <w:kern w:val="0"/>
+          <w:sz w:val="28"/>
+          <w:szCs w:val="28"/>
+          <w:lang w:val="en-IL"/>
+        </w:rPr>
+        <w:t>baz</w:t>
       </w:r>
       <w:proofErr w:type="spellEnd"/>
       <w:r>
         <w:rPr>
-          <w:rFonts w:hint="cs"/>
-          <w:sz w:val="28"/>
-          <w:szCs w:val="28"/>
-          <w:rtl/>
-          <w:lang w:val="en-US"/>
-        </w:rPr>
-        <w:t>, ובמחלקה</w:t>
-      </w:r>
-      <w:r>
-        <w:rPr>
-          <w:rFonts w:ascii="Consolas" w:hAnsi="Consolas" w:cs="Courier New" w:hint="cs"/>
-          <w:color w:val="2B92B0"/>
-          <w:kern w:val="0"/>
-          <w:sz w:val="19"/>
-          <w:szCs w:val="19"/>
-          <w:rtl/>
-          <w:lang w:val="en-IL"/>
-        </w:rPr>
-        <w:t xml:space="preserve"> </w:t>
-      </w:r>
-      <w:r>
-        <w:rPr>
-          <w:rFonts w:ascii="Consolas" w:hAnsi="Consolas" w:cs="Courier New" w:hint="cs"/>
-          <w:color w:val="2B92B0"/>
-          <w:kern w:val="0"/>
-          <w:sz w:val="19"/>
-          <w:szCs w:val="19"/>
-          <w:lang w:val="en-IL"/>
-        </w:rPr>
-        <w:t>F</w:t>
+          <w:rFonts w:ascii="Cascadia Mono" w:hAnsi="Cascadia Mono" w:cs="Cascadia Mono"/>
+          <w:color w:val="000000"/>
+          <w:kern w:val="0"/>
+          <w:sz w:val="28"/>
+          <w:szCs w:val="28"/>
+          <w:lang w:val="en-IL"/>
+        </w:rPr>
+        <w:t>()</w:t>
+      </w:r>
+      <w:r>
+        <w:rPr>
+          <w:rFonts w:hint="cs"/>
+          <w:sz w:val="28"/>
+          <w:szCs w:val="28"/>
+          <w:rtl/>
+          <w:lang w:val="en-US"/>
+        </w:rPr>
+        <w:t xml:space="preserve">, שמדפיס </w:t>
+      </w:r>
+      <w:r>
+        <w:rPr>
+          <w:rFonts w:ascii="Cascadia Mono" w:hAnsi="Cascadia Mono" w:cs="Cascadia Mono"/>
+          <w:color w:val="A31515"/>
+          <w:kern w:val="0"/>
+          <w:sz w:val="28"/>
+          <w:szCs w:val="28"/>
+          <w:lang w:val="en-IL"/>
+        </w:rPr>
+        <w:t>"Foo::</w:t>
       </w:r>
       <w:proofErr w:type="spellStart"/>
       <w:r>
         <w:rPr>
-          <w:rFonts w:ascii="Consolas" w:hAnsi="Consolas" w:cs="Courier New"/>
-          <w:color w:val="2B92B0"/>
-          <w:kern w:val="0"/>
-          <w:sz w:val="19"/>
-          <w:szCs w:val="19"/>
-          <w:lang w:val="en-US"/>
-        </w:rPr>
-        <w:t>oo</w:t>
+          <w:rFonts w:ascii="Cascadia Mono" w:hAnsi="Cascadia Mono" w:cs="Cascadia Mono"/>
+          <w:color w:val="A31515"/>
+          <w:kern w:val="0"/>
+          <w:sz w:val="28"/>
+          <w:szCs w:val="28"/>
+          <w:lang w:val="en-IL"/>
+        </w:rPr>
+        <w:t>baz</w:t>
       </w:r>
       <w:proofErr w:type="spellEnd"/>
       <w:r>
         <w:rPr>
-          <w:rFonts w:ascii="Consolas" w:hAnsi="Consolas" w:cs="Courier New" w:hint="cs"/>
-          <w:color w:val="2B92B0"/>
-          <w:kern w:val="0"/>
-          <w:sz w:val="19"/>
-          <w:szCs w:val="19"/>
-          <w:rtl/>
-          <w:lang w:val="en-US"/>
-        </w:rPr>
-        <w:t xml:space="preserve"> </w:t>
-      </w:r>
-      <w:r>
-        <w:rPr>
-          <w:rFonts w:hint="cs"/>
-          <w:sz w:val="28"/>
-          <w:szCs w:val="28"/>
-          <w:rtl/>
-          <w:lang w:val="en-US"/>
-        </w:rPr>
-        <w:t>מוגדרת פונקציה וירטואלית</w:t>
-      </w:r>
-      <w:r>
-        <w:rPr>
-          <w:rFonts w:ascii="Consolas" w:hAnsi="Consolas" w:cs="Courier New" w:hint="cs"/>
-          <w:color w:val="2B92B0"/>
-          <w:kern w:val="0"/>
-          <w:sz w:val="19"/>
-          <w:szCs w:val="19"/>
-          <w:rtl/>
-          <w:lang w:val="en-US"/>
-        </w:rPr>
-        <w:t xml:space="preserve"> </w:t>
-      </w:r>
-      <w:proofErr w:type="spellStart"/>
-      <w:r>
-        <w:rPr>
-          <w:rFonts w:ascii="Consolas" w:hAnsi="Consolas" w:cs="Consolas"/>
-          <w:kern w:val="0"/>
-          <w:sz w:val="19"/>
-          <w:szCs w:val="19"/>
-          <w:lang w:val="en-IL"/>
-        </w:rPr>
-        <w:t>baz</w:t>
-      </w:r>
-      <w:proofErr w:type="spellEnd"/>
-      <w:r>
-        <w:rPr>
-          <w:rFonts w:ascii="Consolas" w:hAnsi="Consolas" w:cs="Consolas"/>
-          <w:kern w:val="0"/>
-          <w:sz w:val="19"/>
-          <w:szCs w:val="19"/>
-          <w:lang w:val="en-IL"/>
-        </w:rPr>
-        <w:t>()</w:t>
-      </w:r>
-      <w:r>
-        <w:rPr>
-          <w:rFonts w:ascii="Consolas" w:hAnsi="Consolas" w:hint="cs"/>
-          <w:kern w:val="0"/>
-          <w:sz w:val="19"/>
-          <w:szCs w:val="19"/>
-          <w:rtl/>
-          <w:lang w:val="en-IL"/>
+          <w:rFonts w:ascii="Cascadia Mono" w:hAnsi="Cascadia Mono" w:cs="Cascadia Mono"/>
+          <w:color w:val="A31515"/>
+          <w:kern w:val="0"/>
+          <w:sz w:val="28"/>
+          <w:szCs w:val="28"/>
+          <w:lang w:val="en-IL"/>
+        </w:rPr>
+        <w:t>()"</w:t>
+      </w:r>
+      <w:r>
+        <w:rPr>
+          <w:rFonts w:hint="cs"/>
+          <w:sz w:val="28"/>
+          <w:szCs w:val="28"/>
+          <w:rtl/>
+          <w:lang w:val="en-US"/>
         </w:rPr>
         <w:t>.</w:t>
+      </w:r>
+    </w:p>
+    <w:p>
+      <w:pPr>
+        <w:pStyle w:val="ListParagraph"/>
+        <w:numPr>
+          <w:ilvl w:val="0"/>
+          <w:numId w:val="1"/>
+        </w:numPr>
+        <w:bidi/>
+        <w:rPr>
+          <w:sz w:val="28"/>
+          <w:szCs w:val="28"/>
+          <w:rtl/>
+          <w:lang w:val="en-US"/>
+        </w:rPr>
+      </w:pPr>
+      <w:r>
+        <w:rPr>
+          <w:rFonts w:hint="cs"/>
+          <w:sz w:val="28"/>
+          <w:szCs w:val="28"/>
+          <w:rtl/>
+          <w:lang w:val="en-US"/>
+        </w:rPr>
+        <w:t>ה</w:t>
+      </w:r>
+      <w:r>
+        <w:rPr>
+          <w:sz w:val="28"/>
+          <w:szCs w:val="28"/>
+          <w:lang w:val="en-US"/>
+        </w:rPr>
+        <w:t>constructor</w:t>
+      </w:r>
+      <w:r>
+        <w:rPr>
+          <w:rFonts w:hint="cs"/>
+          <w:sz w:val="28"/>
+          <w:szCs w:val="28"/>
+          <w:rtl/>
+          <w:lang w:val="en-US"/>
+        </w:rPr>
+        <w:t xml:space="preserve"> של </w:t>
+      </w:r>
+      <w:r>
+        <w:rPr>
+          <w:rFonts w:ascii="Cascadia Mono" w:hAnsi="Cascadia Mono" w:cs="Cascadia Mono"/>
+          <w:color w:val="2B91AF"/>
+          <w:kern w:val="0"/>
+          <w:sz w:val="28"/>
+          <w:szCs w:val="28"/>
+          <w:lang w:val="en-IL"/>
+        </w:rPr>
+        <w:t>Bar</w:t>
+      </w:r>
+      <w:r>
+        <w:rPr>
+          <w:rFonts w:hint="cs"/>
+          <w:sz w:val="28"/>
+          <w:szCs w:val="28"/>
+          <w:rtl/>
+          <w:lang w:val="en-US"/>
+        </w:rPr>
+        <w:t xml:space="preserve"> ממומש כך שה</w:t>
+      </w:r>
+      <w:r>
+        <w:rPr>
+          <w:sz w:val="28"/>
+          <w:szCs w:val="28"/>
+          <w:lang w:val="en-US"/>
+        </w:rPr>
+        <w:t>body</w:t>
+      </w:r>
+      <w:r>
+        <w:rPr>
+          <w:rFonts w:hint="cs"/>
+          <w:sz w:val="28"/>
+          <w:szCs w:val="28"/>
+          <w:rtl/>
+          <w:lang w:val="en-US"/>
+        </w:rPr>
+        <w:t xml:space="preserve"> שלו </w:t>
+      </w:r>
+      <w:r>
+        <w:rPr>
+          <w:rFonts w:hint="cs"/>
+          <w:sz w:val="28"/>
+          <w:szCs w:val="28"/>
+          <w:rtl/>
+          <w:lang w:val="en-US"/>
+        </w:rPr>
+        <w:t>ריק, ולכן לא ידפיס כלום.</w:t>
       </w:r>
     </w:p>
     <w:p>
       <w:pPr>
         <w:bidi/>
         <w:rPr>
-          <w:rFonts w:hint="cs"/>
-          <w:sz w:val="28"/>
-          <w:szCs w:val="28"/>
-          <w:rtl/>
-          <w:lang w:val="en-US"/>
+          <w:rFonts w:cs="Courier New" w:hint="cs"/>
+          <w:sz w:val="28"/>
+          <w:szCs w:val="28"/>
+          <w:lang w:val="en-IL"/>
         </w:rPr>
       </w:pPr>
       <w:r>
@@ -382,26 +977,15 @@
           <w:rtl/>
           <w:lang w:val="en-US"/>
         </w:rPr>
-        <w:t xml:space="preserve">המחלקה </w:t>
-      </w:r>
-      <w:r>
-        <w:rPr>
-          <w:rFonts w:ascii="Consolas" w:hAnsi="Consolas" w:cs="Consolas"/>
-          <w:color w:val="2B92B0"/>
-          <w:kern w:val="0"/>
-          <w:sz w:val="19"/>
-          <w:szCs w:val="19"/>
-          <w:lang w:val="en-IL"/>
-        </w:rPr>
-        <w:t>Bar</w:t>
-      </w:r>
-      <w:r>
-        <w:rPr>
-          <w:rFonts w:ascii="Consolas" w:hAnsi="Consolas" w:cs="Consolas" w:hint="cs"/>
-          <w:color w:val="2B92B0"/>
-          <w:kern w:val="0"/>
-          <w:sz w:val="19"/>
-          <w:szCs w:val="19"/>
+        <w:t>לכן הקוד ידפיס</w:t>
+      </w:r>
+      <w:r>
+        <w:rPr>
+          <w:rFonts w:ascii="Cascadia Mono" w:hAnsi="Cascadia Mono" w:cs="Courier New" w:hint="cs"/>
+          <w:color w:val="000000"/>
+          <w:kern w:val="0"/>
+          <w:sz w:val="28"/>
+          <w:szCs w:val="28"/>
           <w:rtl/>
           <w:lang w:val="en-IL"/>
         </w:rPr>
@@ -409,21 +993,23 @@
       </w:r>
       <w:r>
         <w:rPr>
-          <w:rFonts w:hint="cs"/>
-          <w:sz w:val="28"/>
-          <w:szCs w:val="28"/>
-          <w:rtl/>
-          <w:lang w:val="en-US"/>
-        </w:rPr>
-        <w:t xml:space="preserve">ממשת פונקציה </w:t>
+          <w:rFonts w:ascii="Cascadia Mono" w:hAnsi="Cascadia Mono" w:cs="Cascadia Mono"/>
+          <w:color w:val="A31515"/>
+          <w:kern w:val="0"/>
+          <w:sz w:val="28"/>
+          <w:szCs w:val="28"/>
+          <w:lang w:val="en-IL"/>
+        </w:rPr>
+        <w:t>"Foo::</w:t>
       </w:r>
       <w:proofErr w:type="spellStart"/>
       <w:r>
         <w:rPr>
-          <w:rFonts w:ascii="Consolas" w:hAnsi="Consolas" w:cs="Consolas"/>
-          <w:kern w:val="0"/>
-          <w:sz w:val="19"/>
-          <w:szCs w:val="19"/>
+          <w:rFonts w:ascii="Cascadia Mono" w:hAnsi="Cascadia Mono" w:cs="Cascadia Mono"/>
+          <w:color w:val="A31515"/>
+          <w:kern w:val="0"/>
+          <w:sz w:val="28"/>
+          <w:szCs w:val="28"/>
           <w:lang w:val="en-IL"/>
         </w:rPr>
         <w:t>baz</w:t>
@@ -431,166 +1017,27 @@
       <w:proofErr w:type="spellEnd"/>
       <w:r>
         <w:rPr>
-          <w:rFonts w:hint="cs"/>
-          <w:sz w:val="28"/>
-          <w:szCs w:val="28"/>
-          <w:rtl/>
-          <w:lang w:val="en-US"/>
-        </w:rPr>
-        <w:t xml:space="preserve"> משלה, ובכך מבצעת </w:t>
-      </w:r>
-      <w:r>
-        <w:rPr>
-          <w:sz w:val="28"/>
-          <w:szCs w:val="28"/>
-          <w:lang w:val="en-US"/>
-        </w:rPr>
-        <w:t>override</w:t>
-      </w:r>
-      <w:r>
-        <w:rPr>
-          <w:rFonts w:hint="cs"/>
-          <w:sz w:val="28"/>
-          <w:szCs w:val="28"/>
-          <w:rtl/>
-          <w:lang w:val="en-US"/>
-        </w:rPr>
-        <w:t xml:space="preserve"> לפונקציה </w:t>
-      </w:r>
-      <w:proofErr w:type="spellStart"/>
-      <w:r>
-        <w:rPr>
-          <w:rFonts w:ascii="Consolas" w:hAnsi="Consolas" w:cs="Consolas"/>
-          <w:kern w:val="0"/>
-          <w:sz w:val="19"/>
-          <w:szCs w:val="19"/>
-          <w:lang w:val="en-IL"/>
-        </w:rPr>
-        <w:t>baz</w:t>
-      </w:r>
-      <w:proofErr w:type="spellEnd"/>
-      <w:r>
-        <w:rPr>
-          <w:rFonts w:hint="cs"/>
-          <w:sz w:val="28"/>
-          <w:szCs w:val="28"/>
-          <w:rtl/>
-          <w:lang w:val="en-US"/>
-        </w:rPr>
-        <w:t xml:space="preserve"> </w:t>
-      </w:r>
-      <w:r>
-        <w:rPr>
-          <w:rFonts w:hint="cs"/>
-          <w:sz w:val="28"/>
-          <w:szCs w:val="28"/>
-          <w:rtl/>
-          <w:lang w:val="en-US"/>
-        </w:rPr>
-        <w:t xml:space="preserve">במחלקת האב </w:t>
-      </w:r>
-      <w:r>
-        <w:rPr>
-          <w:rFonts w:ascii="Consolas" w:hAnsi="Consolas" w:cs="Courier New" w:hint="cs"/>
-          <w:color w:val="2B92B0"/>
-          <w:kern w:val="0"/>
-          <w:sz w:val="19"/>
-          <w:szCs w:val="19"/>
-          <w:lang w:val="en-IL"/>
-        </w:rPr>
-        <w:t>F</w:t>
-      </w:r>
-      <w:proofErr w:type="spellStart"/>
-      <w:r>
-        <w:rPr>
-          <w:rFonts w:ascii="Consolas" w:hAnsi="Consolas" w:cs="Courier New"/>
-          <w:color w:val="2B92B0"/>
-          <w:kern w:val="0"/>
-          <w:sz w:val="19"/>
-          <w:szCs w:val="19"/>
-          <w:lang w:val="en-US"/>
-        </w:rPr>
-        <w:t>oo</w:t>
-      </w:r>
-      <w:proofErr w:type="spellEnd"/>
-      <w:r>
-        <w:rPr>
-          <w:rFonts w:hint="cs"/>
-          <w:sz w:val="28"/>
-          <w:szCs w:val="28"/>
-          <w:rtl/>
-          <w:lang w:val="en-US"/>
-        </w:rPr>
-        <w:t xml:space="preserve">. הפולימורפיזם מאפשר לנו להתייחס לאובייקט </w:t>
-      </w:r>
-      <w:r>
-        <w:rPr>
-          <w:sz w:val="28"/>
-          <w:szCs w:val="28"/>
-          <w:lang w:val="en-US"/>
-        </w:rPr>
-        <w:t>Bar</w:t>
-      </w:r>
-      <w:r>
-        <w:rPr>
-          <w:rFonts w:hint="cs"/>
-          <w:sz w:val="28"/>
-          <w:szCs w:val="28"/>
-          <w:rtl/>
-          <w:lang w:val="en-US"/>
-        </w:rPr>
-        <w:t xml:space="preserve"> כאובייקט מסוג </w:t>
-      </w:r>
-      <w:r>
-        <w:rPr>
-          <w:sz w:val="28"/>
-          <w:szCs w:val="28"/>
-          <w:lang w:val="en-US"/>
-        </w:rPr>
-        <w:t>Foo</w:t>
-      </w:r>
-      <w:r>
-        <w:rPr>
-          <w:rFonts w:hint="cs"/>
-          <w:sz w:val="28"/>
-          <w:szCs w:val="28"/>
-          <w:rtl/>
-          <w:lang w:val="en-US"/>
-        </w:rPr>
-        <w:t xml:space="preserve">, כאשר המימוש שלו הפונקציה הוירטואלית שלו </w:t>
-      </w:r>
-      <w:proofErr w:type="spellStart"/>
-      <w:r>
-        <w:rPr>
-          <w:sz w:val="28"/>
-          <w:szCs w:val="28"/>
-          <w:lang w:val="en-US"/>
-        </w:rPr>
-        <w:t>baz</w:t>
-      </w:r>
-      <w:proofErr w:type="spellEnd"/>
-      <w:r>
-        <w:rPr>
-          <w:rFonts w:hint="cs"/>
-          <w:sz w:val="28"/>
-          <w:szCs w:val="28"/>
-          <w:rtl/>
-          <w:lang w:val="en-US"/>
-        </w:rPr>
-        <w:t>, מוסתר מאיתנו.</w:t>
-      </w:r>
-    </w:p>
-    <w:p>
-      <w:pPr>
-        <w:bidi/>
-        <w:rPr>
-          <w:rFonts w:cs="Courier New" w:hint="cs"/>
-          <w:sz w:val="28"/>
-          <w:szCs w:val="28"/>
-          <w:rtl/>
-          <w:lang w:val="en-US"/>
-        </w:rPr>
-      </w:pPr>
+          <w:rFonts w:ascii="Cascadia Mono" w:hAnsi="Cascadia Mono" w:cs="Cascadia Mono"/>
+          <w:color w:val="A31515"/>
+          <w:kern w:val="0"/>
+          <w:sz w:val="28"/>
+          <w:szCs w:val="28"/>
+          <w:lang w:val="en-IL"/>
+        </w:rPr>
+        <w:t>()"</w:t>
+      </w:r>
+      <w:r>
+        <w:rPr>
+          <w:rFonts w:ascii="Cascadia Mono" w:hAnsi="Cascadia Mono" w:cs="Cascadia Mono" w:hint="cs"/>
+          <w:color w:val="A31515"/>
+          <w:kern w:val="0"/>
+          <w:sz w:val="28"/>
+          <w:szCs w:val="28"/>
+          <w:rtl/>
+          <w:lang w:val="en-IL"/>
+        </w:rPr>
+        <w:t>.</w:t>
+      </w:r>
     </w:p>
     <w:sectPr>
       <w:pgSz w:w="11906" w:h="16838"/>
@@ -600,6 +1047,126 @@
     </w:sectPr>
   </w:body>
 </w:document>
+</file>
+
+<file path=word/numbering.xml><?xml version="1.0" encoding="utf-8"?>
+<w:numbering xmlns:wpc="http://schemas.microsoft.com/office/word/2010/wordprocessingCanvas" xmlns:cx="http://schemas.microsoft.com/office/drawing/2014/chartex" xmlns:cx1="http://schemas.microsoft.com/office/drawing/2015/9/8/chartex" xmlns:cx2="http://schemas.microsoft.com/office/drawing/2015/10/21/chartex" xmlns:cx3="http://schemas.microsoft.com/office/drawing/2016/5/9/chartex" xmlns:cx4="http://schemas.microsoft.com/office/drawing/2016/5/10/chartex" xmlns:cx5="http://schemas.microsoft.com/office/drawing/2016/5/11/chartex" xmlns:cx6="http://schemas.microsoft.com/office/drawing/2016/5/12/chartex" xmlns:cx7="http://schemas.microsoft.com/office/drawing/2016/5/13/chartex" xmlns:cx8="http://schemas.microsoft.com/office/drawing/2016/5/14/chartex" xmlns:mc="http://schemas.openxmlformats.org/markup-compatibility/2006" xmlns:aink="http://schemas.microsoft.com/office/drawing/2016/ink" xmlns:am3d="http://schemas.microsoft.com/office/drawing/2017/model3d" xmlns:o="urn:schemas-microsoft-com:office:office" xmlns:oel="http://schemas.microsoft.com/office/2019/extlst" xmlns:r="http://schemas.openxmlformats.org/officeDocument/2006/relationships" xmlns:m="http://schemas.openxmlformats.org/officeDocument/2006/math" xmlns:v="urn:schemas-microsoft-com:vml" xmlns:wp14="http://schemas.microsoft.com/office/word/2010/wordprocessingDrawing" xmlns:wp="http://schemas.openxmlformats.org/drawingml/2006/wordprocessingDrawing" xmlns:w10="urn:schemas-microsoft-com:office:word" xmlns:w="http://schemas.openxmlformats.org/wordprocessingml/2006/main" xmlns:w14="http://schemas.microsoft.com/office/word/2010/wordml" xmlns:w15="http://schemas.microsoft.com/office/word/2012/wordml" xmlns:w16cex="http://schemas.microsoft.com/office/word/2018/wordml/cex" xmlns:w16cid="http://schemas.microsoft.com/office/word/2016/wordml/cid" xmlns:w16="http://schemas.microsoft.com/office/word/2018/wordml" xmlns:w16sdtdh="http://schemas.microsoft.com/office/word/2020/wordml/sdtdatahash" xmlns:w16se="http://schemas.microsoft.com/office/word/2015/wordml/symex" xmlns:wpg="http://schemas.microsoft.com/office/word/2010/wordprocessingGroup" xmlns:wpi="http://schemas.microsoft.com/office/word/2010/wordprocessingInk" xmlns:wne="http://schemas.microsoft.com/office/word/2006/wordml" xmlns:wps="http://schemas.microsoft.com/office/word/2010/wordprocessingShape" mc:Ignorable="w14 w15 w16se w16cid w16 w16cex w16sdtdh wp14">
+  <w:abstractNum w:abstractNumId="0" w15:restartNumberingAfterBreak="0">
+    <w:nsid w:val="2E5C3149"/>
+    <w:multiLevelType w:val="hybridMultilevel"/>
+    <w:tmpl w:val="31980A42"/>
+    <w:lvl w:ilvl="0" w:tplc="52C8168A">
+      <w:numFmt w:val="bullet"/>
+      <w:lvlText w:val="-"/>
+      <w:lvlJc w:val="left"/>
+      <w:pPr>
+        <w:ind w:left="720" w:hanging="360"/>
+      </w:pPr>
+      <w:rPr>
+        <w:rFonts w:ascii="Arial" w:eastAsiaTheme="minorHAnsi" w:hAnsi="Arial" w:cs="Arial" w:hint="default"/>
+      </w:rPr>
+    </w:lvl>
+    <w:lvl w:ilvl="1" w:tplc="20000003" w:tentative="1">
+      <w:start w:val="1"/>
+      <w:numFmt w:val="bullet"/>
+      <w:lvlText w:val="o"/>
+      <w:lvlJc w:val="left"/>
+      <w:pPr>
+        <w:ind w:left="1440" w:hanging="360"/>
+      </w:pPr>
+      <w:rPr>
+        <w:rFonts w:ascii="Courier New" w:hAnsi="Courier New" w:cs="Courier New" w:hint="default"/>
+      </w:rPr>
+    </w:lvl>
+    <w:lvl w:ilvl="2" w:tplc="20000005" w:tentative="1">
+      <w:start w:val="1"/>
+      <w:numFmt w:val="bullet"/>
+      <w:lvlText w:val=""/>
+      <w:lvlJc w:val="left"/>
+      <w:pPr>
+        <w:ind w:left="2160" w:hanging="360"/>
+      </w:pPr>
+      <w:rPr>
+        <w:rFonts w:ascii="Wingdings" w:hAnsi="Wingdings" w:hint="default"/>
+      </w:rPr>
+    </w:lvl>
+    <w:lvl w:ilvl="3" w:tplc="20000001" w:tentative="1">
+      <w:start w:val="1"/>
+      <w:numFmt w:val="bullet"/>
+      <w:lvlText w:val=""/>
+      <w:lvlJc w:val="left"/>
+      <w:pPr>
+        <w:ind w:left="2880" w:hanging="360"/>
+      </w:pPr>
+      <w:rPr>
+        <w:rFonts w:ascii="Symbol" w:hAnsi="Symbol" w:hint="default"/>
+      </w:rPr>
+    </w:lvl>
+    <w:lvl w:ilvl="4" w:tplc="20000003" w:tentative="1">
+      <w:start w:val="1"/>
+      <w:numFmt w:val="bullet"/>
+      <w:lvlText w:val="o"/>
+      <w:lvlJc w:val="left"/>
+      <w:pPr>
+        <w:ind w:left="3600" w:hanging="360"/>
+      </w:pPr>
+      <w:rPr>
+        <w:rFonts w:ascii="Courier New" w:hAnsi="Courier New" w:cs="Courier New" w:hint="default"/>
+      </w:rPr>
+    </w:lvl>
+    <w:lvl w:ilvl="5" w:tplc="20000005" w:tentative="1">
+      <w:start w:val="1"/>
+      <w:numFmt w:val="bullet"/>
+      <w:lvlText w:val=""/>
+      <w:lvlJc w:val="left"/>
+      <w:pPr>
+        <w:ind w:left="4320" w:hanging="360"/>
+      </w:pPr>
+      <w:rPr>
+        <w:rFonts w:ascii="Wingdings" w:hAnsi="Wingdings" w:hint="default"/>
+      </w:rPr>
+    </w:lvl>
+    <w:lvl w:ilvl="6" w:tplc="20000001" w:tentative="1">
+      <w:start w:val="1"/>
+      <w:numFmt w:val="bullet"/>
+      <w:lvlText w:val=""/>
+      <w:lvlJc w:val="left"/>
+      <w:pPr>
+        <w:ind w:left="5040" w:hanging="360"/>
+      </w:pPr>
+      <w:rPr>
+        <w:rFonts w:ascii="Symbol" w:hAnsi="Symbol" w:hint="default"/>
+      </w:rPr>
+    </w:lvl>
+    <w:lvl w:ilvl="7" w:tplc="20000003" w:tentative="1">
+      <w:start w:val="1"/>
+      <w:numFmt w:val="bullet"/>
+      <w:lvlText w:val="o"/>
+      <w:lvlJc w:val="left"/>
+      <w:pPr>
+        <w:ind w:left="5760" w:hanging="360"/>
+      </w:pPr>
+      <w:rPr>
+        <w:rFonts w:ascii="Courier New" w:hAnsi="Courier New" w:cs="Courier New" w:hint="default"/>
+      </w:rPr>
+    </w:lvl>
+    <w:lvl w:ilvl="8" w:tplc="20000005" w:tentative="1">
+      <w:start w:val="1"/>
+      <w:numFmt w:val="bullet"/>
+      <w:lvlText w:val=""/>
+      <w:lvlJc w:val="left"/>
+      <w:pPr>
+        <w:ind w:left="6480" w:hanging="360"/>
+      </w:pPr>
+      <w:rPr>
+        <w:rFonts w:ascii="Wingdings" w:hAnsi="Wingdings" w:hint="default"/>
+      </w:rPr>
+    </w:lvl>
+  </w:abstractNum>
+  <w:num w:numId="1" w16cid:durableId="402142902">
+    <w:abstractNumId w:val="0"/>
+  </w:num>
+</w:numbering>
 </file>
 
 <file path=word/styles.xml><?xml version="1.0" encoding="utf-8"?>
@@ -1030,6 +1597,17 @@
     <w:semiHidden/>
     <w:unhideWhenUsed/>
   </w:style>
+  <w:style w:type="paragraph" w:styleId="ListParagraph">
+    <w:name w:val="List Paragraph"/>
+    <w:basedOn w:val="Normal"/>
+    <w:uiPriority w:val="34"/>
+    <w:qFormat/>
+    <w:rsid w:val="00924AEA"/>
+    <w:pPr>
+      <w:ind w:left="720"/>
+      <w:contextualSpacing/>
+    </w:pPr>
+  </w:style>
 </w:styles>
 </file>
 

</xml_diff>